<commit_message>
smal change in RViews article
</commit_message>
<xml_diff>
--- a/articles/RViewsSep2017/resources/templateMTcarsOutput.docx
+++ b/articles/RViewsSep2017/resources/templateMTcarsOutput.docx
@@ -57,7 +57,7 @@
         <w:rPr>
           <w:rStyle w:val="Heading2Char"/>
         </w:rPr>
-        <w:t xml:space="preserve">2017-09-12</w:t>
+        <w:t xml:space="preserve">2017-09-19</w:t>
       </w:r>
     </w:p>
     <w:p>
@@ -11224,7 +11224,7 @@
           <wp:inline distT="0" distB="0" distL="0" distR="0">
             <wp:extent cx="5486400" cy="3657600"/>
             <wp:effectExtent l="0" t="0" r="0" b="0"/>
-            <wp:docPr id="1" name="C:/Users/TOMAS_~1/AppData/Local/Temp/RtmpSG4OgC/file1dac1642200a/plot001.png" descr="image"/>
+            <wp:docPr id="1" name="C:/Users/TOMAS_~1/AppData/Local/Temp/RtmpKa2Dxz/file4364482a60a2/plot001.png" descr="image"/>
             <wp:cNvGraphicFramePr>
               <a:graphicFrameLocks noChangeAspect="true"/>
             </wp:cNvGraphicFramePr>
@@ -11232,7 +11232,7 @@
               <a:graphicData uri="http://schemas.openxmlformats.org/drawingml/2006/picture">
                 <pic:pic>
                   <pic:nvPicPr>
-                    <pic:cNvPr id="2" name="C:/Users/TOMAS_~1/AppData/Local/Temp/RtmpSG4OgC/file1dac1642200a/plot001.png"/>
+                    <pic:cNvPr id="2" name="C:/Users/TOMAS_~1/AppData/Local/Temp/RtmpKa2Dxz/file4364482a60a2/plot001.png"/>
                     <pic:cNvPicPr/>
                   </pic:nvPicPr>
                   <pic:blipFill>

</xml_diff>

<commit_message>
making article not rendering the WordR output
</commit_message>
<xml_diff>
--- a/articles/RViewsSep2017/resources/templateMTcarsOutput.docx
+++ b/articles/RViewsSep2017/resources/templateMTcarsOutput.docx
@@ -57,7 +57,7 @@
         <w:rPr>
           <w:rStyle w:val="Heading2Char"/>
         </w:rPr>
-        <w:t xml:space="preserve">2017-09-27</w:t>
+        <w:t xml:space="preserve">2017-10-04</w:t>
       </w:r>
     </w:p>
     <w:p>
@@ -11222,7 +11222,7 @@
           <wp:inline distT="0" distB="0" distL="0" distR="0">
             <wp:extent cx="5486400" cy="3657600"/>
             <wp:effectExtent l="0" t="0" r="0" b="0"/>
-            <wp:docPr id="1" name="C:/Users/TOMAS_~1/AppData/Local/Temp/Rtmp8M2q5X/file13b86e6c12e2/plot001.png" descr="image"/>
+            <wp:docPr id="1" name="C:/Users/TOMAS_~1/AppData/Local/Temp/RtmpQhGUwY/file3a4c18195daf/plot001.png" descr="image"/>
             <wp:cNvGraphicFramePr>
               <a:graphicFrameLocks noChangeAspect="true"/>
             </wp:cNvGraphicFramePr>
@@ -11230,7 +11230,7 @@
               <a:graphicData uri="http://schemas.openxmlformats.org/drawingml/2006/picture">
                 <pic:pic>
                   <pic:nvPicPr>
-                    <pic:cNvPr id="2" name="C:/Users/TOMAS_~1/AppData/Local/Temp/Rtmp8M2q5X/file13b86e6c12e2/plot001.png"/>
+                    <pic:cNvPr id="2" name="C:/Users/TOMAS_~1/AppData/Local/Temp/RtmpQhGUwY/file3a4c18195daf/plot001.png"/>
                     <pic:cNvPicPr/>
                   </pic:nvPicPr>
                   <pic:blipFill>

</xml_diff>